<commit_message>
Minor revision to resume
</commit_message>
<xml_diff>
--- a/resume.docx
+++ b/resume.docx
@@ -161,7 +161,7 @@
         <w:keepNext/>
         <w:keepLines/>
         <w:pBdr>
-          <w:bottom w:val="single" w:sz="4" w:space="1" w:color="auto"/>
+          <w:bottom w:val="single" w:sz="4" w:space="0" w:color="auto"/>
         </w:pBdr>
         <w:spacing w:before="400" w:after="200" w:line="240" w:lineRule="auto"/>
         <w:contextualSpacing/>
@@ -408,7 +408,37 @@
               <w:rPr>
                 <w:rFonts w:ascii="Calibri" w:eastAsia="Calibri" w:hAnsi="Calibri" w:cs="Times New Roman"/>
               </w:rPr>
-              <w:t>Studied and developed multimedia software as well as software utilizing advanced architectural styles and design patterns.</w:t>
+              <w:t>Studied and developed multimedia software as well as software utilizing advanced architectural styles</w:t>
+            </w:r>
+            <w:r>
+              <w:rPr>
+                <w:rFonts w:ascii="Calibri" w:eastAsia="Calibri" w:hAnsi="Calibri" w:cs="Times New Roman"/>
+              </w:rPr>
+              <w:t>,</w:t>
+            </w:r>
+            <w:r>
+              <w:rPr>
+                <w:rFonts w:ascii="Calibri" w:eastAsia="Calibri" w:hAnsi="Calibri" w:cs="Times New Roman"/>
+              </w:rPr>
+              <w:t xml:space="preserve"> design patterns</w:t>
+            </w:r>
+            <w:r>
+              <w:rPr>
+                <w:rFonts w:ascii="Calibri" w:eastAsia="Calibri" w:hAnsi="Calibri" w:cs="Times New Roman"/>
+              </w:rPr>
+              <w:t xml:space="preserve"> and </w:t>
+            </w:r>
+            <w:r>
+              <w:rPr>
+                <w:rFonts w:ascii="Calibri" w:eastAsia="Calibri" w:hAnsi="Calibri" w:cs="Times New Roman"/>
+              </w:rPr>
+              <w:t>database management systems</w:t>
+            </w:r>
+            <w:r>
+              <w:rPr>
+                <w:rFonts w:ascii="Calibri" w:eastAsia="Calibri" w:hAnsi="Calibri" w:cs="Times New Roman"/>
+              </w:rPr>
+              <w:t>.</w:t>
             </w:r>
           </w:p>
           <w:p>
@@ -711,21 +741,19 @@
               <w:rPr>
                 <w:rFonts w:ascii="Calibri" w:eastAsia="Calibri" w:hAnsi="Calibri" w:cs="Times New Roman"/>
               </w:rPr>
-              <w:t>Balanced a full academic workload with practices, games and team meetings and developed communication and leadership skills to meet personal and team goals.</w:t>
-            </w:r>
-          </w:p>
-          <w:p>
-            <w:pPr>
-              <w:rPr>
-                <w:rFonts w:ascii="Calibri" w:eastAsia="Calibri" w:hAnsi="Calibri" w:cs="Times New Roman"/>
-              </w:rPr>
-            </w:pPr>
+              <w:t>Balanced a full academic workload with practices, games and team meetings and developed communication and leadership skills to meet personal and team goals</w:t>
+            </w:r>
           </w:p>
         </w:tc>
       </w:tr>
     </w:tbl>
-    <w:sdt>
-      <w:sdtPr>
+    <w:p>
+      <w:pPr>
+        <w:keepNext/>
+        <w:keepLines/>
+        <w:spacing w:before="400" w:after="200" w:line="240" w:lineRule="auto"/>
+        <w:contextualSpacing/>
+        <w:outlineLvl w:val="0"/>
         <w:rPr>
           <w:rFonts w:ascii="Georgia" w:eastAsia="Times New Roman" w:hAnsi="Georgia" w:cs="Times New Roman"/>
           <w:b/>
@@ -734,34 +762,46 @@
           <w:sz w:val="28"/>
           <w:szCs w:val="32"/>
         </w:rPr>
-        <w:alias w:val="Skills:"/>
-        <w:tag w:val="Skills:"/>
-        <w:id w:val="-1392877668"/>
-        <w:placeholder>
-          <w:docPart w:val="AEAA5BFCAF8248B69D1F824F5650D5A0"/>
-        </w:placeholder>
-        <w:temporary/>
-        <w:showingPlcHdr/>
-        <w15:appearance w15:val="hidden"/>
-      </w:sdtPr>
-      <w:sdtEndPr/>
-      <w:sdtContent>
-        <w:p>
-          <w:pPr>
-            <w:keepNext/>
-            <w:keepLines/>
-            <w:spacing w:before="400" w:after="200" w:line="240" w:lineRule="auto"/>
-            <w:contextualSpacing/>
-            <w:outlineLvl w:val="0"/>
-            <w:rPr>
-              <w:rFonts w:ascii="Georgia" w:eastAsia="Times New Roman" w:hAnsi="Georgia" w:cs="Times New Roman"/>
-              <w:b/>
-              <w:caps/>
-              <w:color w:val="262626"/>
-              <w:sz w:val="28"/>
-              <w:szCs w:val="32"/>
-            </w:rPr>
-          </w:pPr>
+      </w:pPr>
+    </w:p>
+    <w:p>
+      <w:pPr>
+        <w:keepNext/>
+        <w:keepLines/>
+        <w:spacing w:before="400" w:after="200" w:line="240" w:lineRule="auto"/>
+        <w:contextualSpacing/>
+        <w:outlineLvl w:val="0"/>
+        <w:rPr>
+          <w:rFonts w:ascii="Georgia" w:eastAsia="Times New Roman" w:hAnsi="Georgia" w:cs="Times New Roman"/>
+          <w:b/>
+          <w:caps/>
+          <w:color w:val="262626"/>
+          <w:sz w:val="28"/>
+          <w:szCs w:val="32"/>
+        </w:rPr>
+      </w:pPr>
+      <w:sdt>
+        <w:sdtPr>
+          <w:rPr>
+            <w:rFonts w:ascii="Georgia" w:eastAsia="Times New Roman" w:hAnsi="Georgia" w:cs="Times New Roman"/>
+            <w:b/>
+            <w:caps/>
+            <w:color w:val="262626"/>
+            <w:sz w:val="28"/>
+            <w:szCs w:val="32"/>
+          </w:rPr>
+          <w:alias w:val="Skills:"/>
+          <w:tag w:val="Skills:"/>
+          <w:id w:val="-1392877668"/>
+          <w:placeholder>
+            <w:docPart w:val="AEAA5BFCAF8248B69D1F824F5650D5A0"/>
+          </w:placeholder>
+          <w:temporary/>
+          <w:showingPlcHdr/>
+          <w15:appearance w15:val="hidden"/>
+        </w:sdtPr>
+        <w:sdtEndPr/>
+        <w:sdtContent>
           <w:r>
             <w:rPr>
               <w:rFonts w:ascii="Georgia" w:eastAsia="Times New Roman" w:hAnsi="Georgia" w:cs="Times New Roman"/>
@@ -773,9 +813,9 @@
             </w:rPr>
             <w:t>Skills</w:t>
           </w:r>
-        </w:p>
-      </w:sdtContent>
-    </w:sdt>
+        </w:sdtContent>
+      </w:sdt>
+    </w:p>
     <w:tbl>
       <w:tblPr>
         <w:tblStyle w:val="TableGrid1"/>
@@ -829,13 +869,57 @@
               <w:rPr>
                 <w:rFonts w:ascii="Calibri" w:eastAsia="Calibri" w:hAnsi="Calibri" w:cs="Times New Roman"/>
               </w:rPr>
+              <w:t>3 years of d</w:t>
+            </w:r>
+            <w:r>
+              <w:rPr>
+                <w:rFonts w:ascii="Calibri" w:eastAsia="Calibri" w:hAnsi="Calibri" w:cs="Times New Roman"/>
+              </w:rPr>
+              <w:t>evelopment experience utilizing Eclipse IDE</w:t>
+            </w:r>
+            <w:r>
+              <w:rPr>
+                <w:rFonts w:ascii="Calibri" w:eastAsia="Calibri" w:hAnsi="Calibri" w:cs="Times New Roman"/>
+              </w:rPr>
+              <w:t>.</w:t>
+            </w:r>
+            <w:bookmarkStart w:id="1" w:name="_GoBack"/>
+            <w:bookmarkEnd w:id="1"/>
+          </w:p>
+          <w:p>
+            <w:pPr>
+              <w:pStyle w:val="ListParagraph"/>
+              <w:numPr>
+                <w:ilvl w:val="0"/>
+                <w:numId w:val="2"/>
+              </w:numPr>
+              <w:rPr>
+                <w:rFonts w:ascii="Calibri" w:eastAsia="Calibri" w:hAnsi="Calibri" w:cs="Times New Roman"/>
+              </w:rPr>
+            </w:pPr>
+            <w:r>
+              <w:rPr>
+                <w:rFonts w:ascii="Calibri" w:eastAsia="Calibri" w:hAnsi="Calibri" w:cs="Times New Roman"/>
+              </w:rPr>
               <w:t xml:space="preserve">Experience with </w:t>
             </w:r>
             <w:r>
               <w:rPr>
                 <w:rFonts w:ascii="Calibri" w:eastAsia="Calibri" w:hAnsi="Calibri" w:cs="Times New Roman"/>
               </w:rPr>
-              <w:t xml:space="preserve">Python, SQL, HTML, CSS, PHP </w:t>
+              <w:t>Python, SQL, HTML, CSS, PHP</w:t>
+            </w:r>
+            <w:r>
+              <w:rPr>
+                <w:rFonts w:ascii="Calibri" w:eastAsia="Calibri" w:hAnsi="Calibri" w:cs="Times New Roman"/>
+              </w:rPr>
+              <w:t>,</w:t>
+            </w:r>
+            <w:r>
+              <w:rPr>
+                <w:rFonts w:ascii="Calibri" w:eastAsia="Calibri" w:hAnsi="Calibri" w:cs="Times New Roman"/>
+              </w:rPr>
+              <w:t xml:space="preserve"> </w:t>
             </w:r>
             <w:r>
               <w:rPr>
@@ -847,16 +931,14 @@
               <w:rPr>
                 <w:rFonts w:ascii="Calibri" w:eastAsia="Calibri" w:hAnsi="Calibri" w:cs="Times New Roman"/>
               </w:rPr>
-              <w:t xml:space="preserve">and </w:t>
-            </w:r>
-            <w:proofErr w:type="spellStart"/>
-            <w:r>
-              <w:rPr>
-                <w:rFonts w:ascii="Calibri" w:eastAsia="Calibri" w:hAnsi="Calibri" w:cs="Times New Roman"/>
-              </w:rPr>
-              <w:t>JQuery</w:t>
-            </w:r>
-            <w:proofErr w:type="spellEnd"/>
+              <w:t>and JQuer</w:t>
+            </w:r>
+            <w:r>
+              <w:rPr>
+                <w:rFonts w:ascii="Calibri" w:eastAsia="Calibri" w:hAnsi="Calibri" w:cs="Times New Roman"/>
+              </w:rPr>
+              <w:t>y</w:t>
+            </w:r>
             <w:r>
               <w:rPr>
                 <w:rFonts w:ascii="Calibri" w:eastAsia="Calibri" w:hAnsi="Calibri" w:cs="Times New Roman"/>
@@ -887,27 +969,7 @@
               <w:rPr>
                 <w:rFonts w:ascii="Calibri" w:eastAsia="Calibri" w:hAnsi="Calibri" w:cs="Times New Roman"/>
               </w:rPr>
-              <w:t>Experience with version control systems including Git</w:t>
-            </w:r>
-            <w:r>
-              <w:rPr>
-                <w:rFonts w:ascii="Calibri" w:eastAsia="Calibri" w:hAnsi="Calibri" w:cs="Times New Roman"/>
-              </w:rPr>
-              <w:t xml:space="preserve">, </w:t>
-            </w:r>
-            <w:proofErr w:type="spellStart"/>
-            <w:r>
-              <w:rPr>
-                <w:rFonts w:ascii="Calibri" w:eastAsia="Calibri" w:hAnsi="Calibri" w:cs="Times New Roman"/>
-              </w:rPr>
-              <w:t>Subclipse</w:t>
-            </w:r>
-            <w:proofErr w:type="spellEnd"/>
-            <w:r>
-              <w:rPr>
-                <w:rFonts w:ascii="Calibri" w:eastAsia="Calibri" w:hAnsi="Calibri" w:cs="Times New Roman"/>
-              </w:rPr>
-              <w:t xml:space="preserve"> and Subversion.</w:t>
+              <w:t>Experience with version control systems including Git and Subversion.</w:t>
             </w:r>
           </w:p>
           <w:p>
@@ -925,15 +987,7 @@
               <w:rPr>
                 <w:rFonts w:ascii="Calibri" w:eastAsia="Calibri" w:hAnsi="Calibri" w:cs="Times New Roman"/>
               </w:rPr>
-              <w:t xml:space="preserve">Experience with parallel programming </w:t>
-            </w:r>
-            <w:bookmarkStart w:id="1" w:name="_GoBack"/>
-            <w:bookmarkEnd w:id="1"/>
-            <w:r>
-              <w:rPr>
-                <w:rFonts w:ascii="Calibri" w:eastAsia="Calibri" w:hAnsi="Calibri" w:cs="Times New Roman"/>
-              </w:rPr>
-              <w:t>technologies including OpenMP, MPI and pthreads.</w:t>
+              <w:t>Experience with parallel programming technologies including OpenMP, MPI and pthreads.</w:t>
             </w:r>
           </w:p>
         </w:tc>
@@ -1311,6 +1365,7 @@
     <w:lsdException w:name="HTML Sample" w:semiHidden="1" w:unhideWhenUsed="1"/>
     <w:lsdException w:name="HTML Typewriter" w:semiHidden="1" w:unhideWhenUsed="1"/>
     <w:lsdException w:name="HTML Variable" w:semiHidden="1" w:unhideWhenUsed="1"/>
+    <w:lsdException w:name="Normal Table" w:semiHidden="1" w:unhideWhenUsed="1"/>
     <w:lsdException w:name="annotation subject" w:semiHidden="1" w:unhideWhenUsed="1"/>
     <w:lsdException w:name="No List" w:semiHidden="1" w:unhideWhenUsed="1"/>
     <w:lsdException w:name="Outline List 1" w:semiHidden="1" w:unhideWhenUsed="1"/>
@@ -1357,8 +1412,10 @@
     <w:lsdException w:name="Table Subtle 2" w:semiHidden="1" w:unhideWhenUsed="1"/>
     <w:lsdException w:name="Table Web 1" w:semiHidden="1" w:unhideWhenUsed="1"/>
     <w:lsdException w:name="Table Web 2" w:semiHidden="1" w:unhideWhenUsed="1"/>
+    <w:lsdException w:name="Table Web 3" w:semiHidden="1" w:unhideWhenUsed="1"/>
     <w:lsdException w:name="Balloon Text" w:semiHidden="1" w:unhideWhenUsed="1"/>
     <w:lsdException w:name="Table Grid" w:uiPriority="39"/>
+    <w:lsdException w:name="Table Theme" w:semiHidden="1" w:unhideWhenUsed="1"/>
     <w:lsdException w:name="Placeholder Text" w:semiHidden="1"/>
     <w:lsdException w:name="No Spacing" w:uiPriority="1" w:qFormat="1"/>
     <w:lsdException w:name="Light Shading" w:uiPriority="60"/>
@@ -1789,7 +1846,7 @@
     <w:charset w:val="00"/>
     <w:family w:val="swiss"/>
     <w:pitch w:val="variable"/>
-    <w:sig w:usb0="E0002AFF" w:usb1="4000ACFF" w:usb2="00000001" w:usb3="00000000" w:csb0="000001FF" w:csb1="00000000"/>
+    <w:sig w:usb0="E0002AFF" w:usb1="C000247B" w:usb2="00000009" w:usb3="00000000" w:csb0="000001FF" w:csb1="00000000"/>
   </w:font>
   <w:font w:name="Georgia">
     <w:panose1 w:val="02040502050405020303"/>
@@ -1826,11 +1883,15 @@
     <w:rsidRoot w:val="008C2087"/>
     <w:rsid w:val="000C6C18"/>
     <w:rsid w:val="00634C16"/>
+    <w:rsid w:val="006E6218"/>
     <w:rsid w:val="0083192B"/>
     <w:rsid w:val="008C2087"/>
     <w:rsid w:val="008E0AF5"/>
+    <w:rsid w:val="009B24D0"/>
+    <w:rsid w:val="00B4194E"/>
     <w:rsid w:val="00EA0CCD"/>
     <w:rsid w:val="00EA4429"/>
+    <w:rsid w:val="00EA5BD8"/>
   </w:rsids>
   <m:mathPr>
     <m:mathFont m:val="Cambria Math"/>
@@ -1976,6 +2037,7 @@
     <w:lsdException w:name="HTML Sample" w:semiHidden="1" w:unhideWhenUsed="1"/>
     <w:lsdException w:name="HTML Typewriter" w:semiHidden="1" w:unhideWhenUsed="1"/>
     <w:lsdException w:name="HTML Variable" w:semiHidden="1" w:unhideWhenUsed="1"/>
+    <w:lsdException w:name="Normal Table" w:semiHidden="1" w:unhideWhenUsed="1"/>
     <w:lsdException w:name="annotation subject" w:semiHidden="1" w:unhideWhenUsed="1"/>
     <w:lsdException w:name="No List" w:semiHidden="1" w:unhideWhenUsed="1"/>
     <w:lsdException w:name="Outline List 1" w:semiHidden="1" w:unhideWhenUsed="1"/>
@@ -2022,8 +2084,10 @@
     <w:lsdException w:name="Table Subtle 2" w:semiHidden="1" w:unhideWhenUsed="1"/>
     <w:lsdException w:name="Table Web 1" w:semiHidden="1" w:unhideWhenUsed="1"/>
     <w:lsdException w:name="Table Web 2" w:semiHidden="1" w:unhideWhenUsed="1"/>
+    <w:lsdException w:name="Table Web 3" w:semiHidden="1" w:unhideWhenUsed="1"/>
     <w:lsdException w:name="Balloon Text" w:semiHidden="1" w:unhideWhenUsed="1"/>
     <w:lsdException w:name="Table Grid" w:uiPriority="39"/>
+    <w:lsdException w:name="Table Theme" w:semiHidden="1" w:unhideWhenUsed="1"/>
     <w:lsdException w:name="Placeholder Text" w:semiHidden="1"/>
     <w:lsdException w:name="No Spacing" w:uiPriority="1" w:qFormat="1"/>
     <w:lsdException w:name="Light Shading" w:uiPriority="60"/>
@@ -2284,6 +2348,10 @@
   <w:style w:type="paragraph" w:customStyle="1" w:styleId="AEAA5BFCAF8248B69D1F824F5650D5A0">
     <w:name w:val="AEAA5BFCAF8248B69D1F824F5650D5A0"/>
     <w:rsid w:val="008C2087"/>
+  </w:style>
+  <w:style w:type="paragraph" w:customStyle="1" w:styleId="1334136C76FC4E11AC7EC66DE91FDD05">
+    <w:name w:val="1334136C76FC4E11AC7EC66DE91FDD05"/>
+    <w:rsid w:val="00B4194E"/>
   </w:style>
 </w:styles>
 </file>

</xml_diff>